<commit_message>
Project description for data collecting
</commit_message>
<xml_diff>
--- a/jodaProject/ProjectDescription.docx
+++ b/jodaProject/ProjectDescription.docx
@@ -833,6 +833,9 @@
         <w:pStyle w:val="BodyText1"/>
       </w:pPr>
       <w:r>
+        <w:rPr>
+          <w:noProof/>
+        </w:rPr>
         <w:drawing>
           <wp:inline distT="0" distB="0" distL="0" distR="0" wp14:anchorId="453A6CE3" wp14:editId="7B78F926">
             <wp:extent cx="5400040" cy="955040"/>
@@ -912,6 +915,9 @@
         <w:pStyle w:val="BodyText1"/>
       </w:pPr>
       <w:r>
+        <w:rPr>
+          <w:noProof/>
+        </w:rPr>
         <w:drawing>
           <wp:inline distT="0" distB="0" distL="0" distR="0" wp14:anchorId="5FBC0022" wp14:editId="7DCE1474">
             <wp:extent cx="5400040" cy="365125"/>
@@ -952,95 +958,32 @@
     <w:p>
       <w:pPr>
         <w:pStyle w:val="BibInfo"/>
-        <w:rPr>
-          <w:lang w:val="en-GB"/>
-        </w:rPr>
       </w:pPr>
       <w:r>
         <w:rPr>
           <w:b/>
           <w:bCs/>
-          <w:lang w:val="en-GB"/>
-        </w:rPr>
-        <w:t xml:space="preserve">Kuva </w:t>
-      </w:r>
-      <w:r>
-        <w:rPr>
-          <w:b/>
-          <w:bCs/>
-          <w:lang w:val="en-GB"/>
-        </w:rPr>
-        <w:t>2</w:t>
-      </w:r>
-      <w:r>
-        <w:rPr>
-          <w:b/>
-          <w:bCs/>
-          <w:lang w:val="en-GB"/>
-        </w:rPr>
-        <w:t>:</w:t>
-      </w:r>
-      <w:r>
-        <w:rPr>
-          <w:lang w:val="en-GB"/>
-        </w:rPr>
+        </w:rPr>
+        <w:t>Kuva 2:</w:t>
+      </w:r>
+      <w:r>
         <w:t xml:space="preserve"> </w:t>
       </w:r>
       <w:proofErr w:type="spellStart"/>
       <w:r>
-        <w:rPr>
-          <w:lang w:val="en-GB"/>
-        </w:rPr>
         <w:t>basicComputing</w:t>
       </w:r>
       <w:proofErr w:type="spellEnd"/>
       <w:r>
-        <w:rPr>
-          <w:lang w:val="en-GB"/>
-        </w:rPr>
-        <w:t xml:space="preserve"> </w:t>
-      </w:r>
-      <w:proofErr w:type="spellStart"/>
-      <w:r>
-        <w:rPr>
-          <w:lang w:val="en-GB"/>
-        </w:rPr>
-        <w:t>laskenta</w:t>
-      </w:r>
-      <w:r>
-        <w:rPr>
-          <w:lang w:val="en-GB"/>
-        </w:rPr>
-        <w:t>kone</w:t>
-      </w:r>
-      <w:proofErr w:type="spellEnd"/>
-      <w:r>
-        <w:rPr>
-          <w:lang w:val="en-GB"/>
-        </w:rPr>
-        <w:t xml:space="preserve"> ML </w:t>
-      </w:r>
-      <w:proofErr w:type="spellStart"/>
-      <w:r>
-        <w:rPr>
-          <w:lang w:val="en-GB"/>
-        </w:rPr>
-        <w:t>p</w:t>
-      </w:r>
-      <w:r>
-        <w:rPr>
-          <w:lang w:val="en-GB"/>
-        </w:rPr>
-        <w:t>rojektille</w:t>
-      </w:r>
-      <w:proofErr w:type="spellEnd"/>
+        <w:t xml:space="preserve"> laskenta</w:t>
+      </w:r>
+      <w:r>
+        <w:t>kone ML projektille</w:t>
+      </w:r>
     </w:p>
     <w:p>
       <w:pPr>
         <w:pStyle w:val="BibInfo"/>
-        <w:rPr>
-          <w:lang w:val="en-GB"/>
-        </w:rPr>
       </w:pPr>
     </w:p>
     <w:p>
@@ -1339,11 +1282,1699 @@
     </w:p>
     <w:p>
       <w:pPr>
+        <w:pStyle w:val="BodyText1"/>
+      </w:pPr>
+      <w:r>
+        <w:t>Tavoitepisteet: 3</w:t>
+      </w:r>
+    </w:p>
+    <w:p>
+      <w:pPr>
+        <w:pStyle w:val="BodyText1"/>
+      </w:pPr>
+      <w:r>
+        <w:t xml:space="preserve">Auton hankinta oli itselleni ajankohtainen vuodenvaihteessa, ja käytettyjen autojen markkinoiden selaamiseen tuli käytettyä rutkasti aikaa. COVID-19-kriisistä johtuen uusien autojen saatavuus on heikkoa pitkistä toimitusajoista johtuen, ja käytettyjen autojen markkinat käyvät kuumana. Harjoitustyöideaa kehiteltäessä </w:t>
+      </w:r>
+      <w:r>
+        <w:t xml:space="preserve">nousi esiin ajatus koneoppimismallista, joka ennustaa käytetyn auton hinnan eri parametrein. </w:t>
+      </w:r>
+      <w:r>
+        <w:t xml:space="preserve">Tutkin mahdollisuutta raapia tietoa myynti-ilmoituksista nettiauto.com -palvelusta, mutta sivuston lataamaa </w:t>
+      </w:r>
+      <w:proofErr w:type="spellStart"/>
+      <w:r>
+        <w:t>javascript</w:t>
+      </w:r>
+      <w:proofErr w:type="spellEnd"/>
+      <w:r>
+        <w:t xml:space="preserve">-koodi esti ruudunraavinnan. Päädyin hakemaan tiedot autotalli.com -palvelusta. Siellä ilmoituksia on karkeasti katsottuna puolet vähemmän kuin </w:t>
+      </w:r>
+      <w:r>
+        <w:t xml:space="preserve">Nettiautossa, mutta dataa kertyi siltikin yli 40 000 riviä. Päädyin siis raapimaan kaikki myynti-ilmoitukset. </w:t>
+      </w:r>
+    </w:p>
+    <w:p>
+      <w:pPr>
+        <w:pStyle w:val="BodyText1"/>
+      </w:pPr>
+      <w:r>
+        <w:t>Muiden harjoitustyökuvauksia selaillessa silmään osui yksi aiempi raavinta kyseiseltä sivustolta, mutta päädyin käyttämään eri menetelmää</w:t>
+      </w:r>
+      <w:r>
+        <w:t xml:space="preserve"> tiedon keräämiseen. Olin aiemmin tutustunut </w:t>
+      </w:r>
+      <w:proofErr w:type="spellStart"/>
+      <w:r>
+        <w:t>BeautifulSoup-scraperiin</w:t>
+      </w:r>
+      <w:proofErr w:type="spellEnd"/>
+      <w:r>
+        <w:t xml:space="preserve">, ja sen käyttäminen tehtävässä tuntui luonnolliselta. Olen jonkin verran </w:t>
+      </w:r>
+      <w:r>
+        <w:t xml:space="preserve">paininut HTML:n sekä </w:t>
+      </w:r>
+      <w:proofErr w:type="spellStart"/>
+      <w:r>
+        <w:t>javascriptin</w:t>
+      </w:r>
+      <w:proofErr w:type="spellEnd"/>
+      <w:r>
+        <w:t xml:space="preserve"> kanssa, joten oikeiden elementtien tunnistaminen verkkosivulta sujui </w:t>
+      </w:r>
+      <w:r>
+        <w:t xml:space="preserve">suhteellisen ongelmitta. Alkuun haasteita aiheutti Nettiauton raapijalleni tarjoama </w:t>
+      </w:r>
+      <w:proofErr w:type="spellStart"/>
+      <w:r>
+        <w:t>dummy-site</w:t>
+      </w:r>
+      <w:proofErr w:type="spellEnd"/>
+      <w:r>
+        <w:t xml:space="preserve">, </w:t>
+      </w:r>
+      <w:r>
+        <w:t xml:space="preserve">jonka tunnistamiseen kului ”turhaa aikaa”. </w:t>
+      </w:r>
+    </w:p>
+    <w:p>
+      <w:pPr>
+        <w:pStyle w:val="BodyText1"/>
+      </w:pPr>
+      <w:r>
+        <w:t>Päädyin raapimaan sivustolta seuraavat tiedot:</w:t>
+      </w:r>
+    </w:p>
+    <w:p>
+      <w:pPr>
+        <w:shd w:val="clear" w:color="auto" w:fill="FFFFFE"/>
+        <w:spacing w:line="255" w:lineRule="atLeast"/>
+        <w:ind w:firstLine="0"/>
+        <w:jc w:val="left"/>
+        <w:rPr>
+          <w:rFonts w:ascii="Consolas" w:eastAsia="Times New Roman" w:hAnsi="Consolas" w:cs="Times New Roman"/>
+          <w:color w:val="000000"/>
+          <w:szCs w:val="20"/>
+          <w:lang w:val="en-GB" w:eastAsia="fi-FI"/>
+        </w:rPr>
+      </w:pPr>
+      <w:r>
+        <w:rPr>
+          <w:rFonts w:ascii="Consolas" w:eastAsia="Times New Roman" w:hAnsi="Consolas" w:cs="Times New Roman"/>
+          <w:color w:val="008000"/>
+          <w:szCs w:val="20"/>
+          <w:lang w:val="en-GB" w:eastAsia="fi-FI"/>
+        </w:rPr>
+        <w:t>#Dataset for scraped data. This dataset is saved into .csv file as a backup, so no need to scrape multiple times if an error with later coding is occurred.</w:t>
+      </w:r>
+    </w:p>
+    <w:p>
+      <w:pPr>
+        <w:shd w:val="clear" w:color="auto" w:fill="FFFFFE"/>
+        <w:spacing w:line="255" w:lineRule="atLeast"/>
+        <w:ind w:firstLine="0"/>
+        <w:jc w:val="left"/>
+        <w:rPr>
+          <w:rFonts w:ascii="Consolas" w:eastAsia="Times New Roman" w:hAnsi="Consolas" w:cs="Times New Roman"/>
+          <w:color w:val="000000"/>
+          <w:szCs w:val="20"/>
+          <w:lang w:val="en-GB" w:eastAsia="fi-FI"/>
+        </w:rPr>
+      </w:pPr>
+      <w:proofErr w:type="spellStart"/>
+      <w:r>
+        <w:rPr>
+          <w:rFonts w:ascii="Consolas" w:eastAsia="Times New Roman" w:hAnsi="Consolas" w:cs="Times New Roman"/>
+          <w:color w:val="000000"/>
+          <w:szCs w:val="20"/>
+          <w:lang w:val="en-GB" w:eastAsia="fi-FI"/>
+        </w:rPr>
+        <w:t>raw_data</w:t>
+      </w:r>
+      <w:proofErr w:type="spellEnd"/>
+      <w:r>
+        <w:rPr>
+          <w:rFonts w:ascii="Consolas" w:eastAsia="Times New Roman" w:hAnsi="Consolas" w:cs="Times New Roman"/>
+          <w:color w:val="000000"/>
+          <w:szCs w:val="20"/>
+          <w:lang w:val="en-GB" w:eastAsia="fi-FI"/>
+        </w:rPr>
+        <w:t> = {</w:t>
+      </w:r>
+    </w:p>
+    <w:p>
+      <w:pPr>
+        <w:shd w:val="clear" w:color="auto" w:fill="FFFFFE"/>
+        <w:spacing w:line="255" w:lineRule="atLeast"/>
+        <w:ind w:firstLine="0"/>
+        <w:jc w:val="left"/>
+        <w:rPr>
+          <w:rFonts w:ascii="Consolas" w:eastAsia="Times New Roman" w:hAnsi="Consolas" w:cs="Times New Roman"/>
+          <w:color w:val="000000"/>
+          <w:szCs w:val="20"/>
+          <w:lang w:val="en-GB" w:eastAsia="fi-FI"/>
+        </w:rPr>
+      </w:pPr>
+      <w:r>
+        <w:rPr>
+          <w:rFonts w:ascii="Consolas" w:eastAsia="Times New Roman" w:hAnsi="Consolas" w:cs="Times New Roman"/>
+          <w:color w:val="000000"/>
+          <w:szCs w:val="20"/>
+          <w:lang w:val="en-GB" w:eastAsia="fi-FI"/>
+        </w:rPr>
+        <w:t>    </w:t>
+      </w:r>
+      <w:r>
+        <w:rPr>
+          <w:rFonts w:ascii="Consolas" w:eastAsia="Times New Roman" w:hAnsi="Consolas" w:cs="Times New Roman"/>
+          <w:color w:val="A31515"/>
+          <w:szCs w:val="20"/>
+          <w:lang w:val="en-GB" w:eastAsia="fi-FI"/>
+        </w:rPr>
+        <w:t>'Make'</w:t>
+      </w:r>
+      <w:r>
+        <w:rPr>
+          <w:rFonts w:ascii="Consolas" w:eastAsia="Times New Roman" w:hAnsi="Consolas" w:cs="Times New Roman"/>
+          <w:color w:val="000000"/>
+          <w:szCs w:val="20"/>
+          <w:lang w:val="en-GB" w:eastAsia="fi-FI"/>
+        </w:rPr>
+        <w:t>: [],</w:t>
+      </w:r>
+    </w:p>
+    <w:p>
+      <w:pPr>
+        <w:shd w:val="clear" w:color="auto" w:fill="FFFFFE"/>
+        <w:spacing w:line="255" w:lineRule="atLeast"/>
+        <w:ind w:firstLine="0"/>
+        <w:jc w:val="left"/>
+        <w:rPr>
+          <w:rFonts w:ascii="Consolas" w:eastAsia="Times New Roman" w:hAnsi="Consolas" w:cs="Times New Roman"/>
+          <w:color w:val="000000"/>
+          <w:szCs w:val="20"/>
+          <w:lang w:val="en-GB" w:eastAsia="fi-FI"/>
+        </w:rPr>
+      </w:pPr>
+      <w:r>
+        <w:rPr>
+          <w:rFonts w:ascii="Consolas" w:eastAsia="Times New Roman" w:hAnsi="Consolas" w:cs="Times New Roman"/>
+          <w:color w:val="000000"/>
+          <w:szCs w:val="20"/>
+          <w:lang w:val="en-GB" w:eastAsia="fi-FI"/>
+        </w:rPr>
+        <w:t>    </w:t>
+      </w:r>
+      <w:r>
+        <w:rPr>
+          <w:rFonts w:ascii="Consolas" w:eastAsia="Times New Roman" w:hAnsi="Consolas" w:cs="Times New Roman"/>
+          <w:color w:val="A31515"/>
+          <w:szCs w:val="20"/>
+          <w:lang w:val="en-GB" w:eastAsia="fi-FI"/>
+        </w:rPr>
+        <w:t>'Model'</w:t>
+      </w:r>
+      <w:r>
+        <w:rPr>
+          <w:rFonts w:ascii="Consolas" w:eastAsia="Times New Roman" w:hAnsi="Consolas" w:cs="Times New Roman"/>
+          <w:color w:val="000000"/>
+          <w:szCs w:val="20"/>
+          <w:lang w:val="en-GB" w:eastAsia="fi-FI"/>
+        </w:rPr>
+        <w:t>: [],</w:t>
+      </w:r>
+    </w:p>
+    <w:p>
+      <w:pPr>
+        <w:shd w:val="clear" w:color="auto" w:fill="FFFFFE"/>
+        <w:spacing w:line="255" w:lineRule="atLeast"/>
+        <w:ind w:firstLine="0"/>
+        <w:jc w:val="left"/>
+        <w:rPr>
+          <w:rFonts w:ascii="Consolas" w:eastAsia="Times New Roman" w:hAnsi="Consolas" w:cs="Times New Roman"/>
+          <w:color w:val="000000"/>
+          <w:szCs w:val="20"/>
+          <w:lang w:val="en-GB" w:eastAsia="fi-FI"/>
+        </w:rPr>
+      </w:pPr>
+      <w:r>
+        <w:rPr>
+          <w:rFonts w:ascii="Consolas" w:eastAsia="Times New Roman" w:hAnsi="Consolas" w:cs="Times New Roman"/>
+          <w:color w:val="000000"/>
+          <w:szCs w:val="20"/>
+          <w:lang w:val="en-GB" w:eastAsia="fi-FI"/>
+        </w:rPr>
+        <w:t>    </w:t>
+      </w:r>
+      <w:r>
+        <w:rPr>
+          <w:rFonts w:ascii="Consolas" w:eastAsia="Times New Roman" w:hAnsi="Consolas" w:cs="Times New Roman"/>
+          <w:color w:val="A31515"/>
+          <w:szCs w:val="20"/>
+          <w:lang w:val="en-GB" w:eastAsia="fi-FI"/>
+        </w:rPr>
+        <w:t>'Year'</w:t>
+      </w:r>
+      <w:r>
+        <w:rPr>
+          <w:rFonts w:ascii="Consolas" w:eastAsia="Times New Roman" w:hAnsi="Consolas" w:cs="Times New Roman"/>
+          <w:color w:val="000000"/>
+          <w:szCs w:val="20"/>
+          <w:lang w:val="en-GB" w:eastAsia="fi-FI"/>
+        </w:rPr>
+        <w:t>: [],</w:t>
+      </w:r>
+    </w:p>
+    <w:p>
+      <w:pPr>
+        <w:shd w:val="clear" w:color="auto" w:fill="FFFFFE"/>
+        <w:spacing w:line="255" w:lineRule="atLeast"/>
+        <w:ind w:firstLine="0"/>
+        <w:jc w:val="left"/>
+        <w:rPr>
+          <w:rFonts w:ascii="Consolas" w:eastAsia="Times New Roman" w:hAnsi="Consolas" w:cs="Times New Roman"/>
+          <w:color w:val="000000"/>
+          <w:szCs w:val="20"/>
+          <w:lang w:eastAsia="fi-FI"/>
+        </w:rPr>
+      </w:pPr>
+      <w:r>
+        <w:rPr>
+          <w:rFonts w:ascii="Consolas" w:eastAsia="Times New Roman" w:hAnsi="Consolas" w:cs="Times New Roman"/>
+          <w:color w:val="000000"/>
+          <w:szCs w:val="20"/>
+          <w:lang w:val="en-GB" w:eastAsia="fi-FI"/>
+        </w:rPr>
+        <w:t>    </w:t>
+      </w:r>
+      <w:r>
+        <w:rPr>
+          <w:rFonts w:ascii="Consolas" w:eastAsia="Times New Roman" w:hAnsi="Consolas" w:cs="Times New Roman"/>
+          <w:color w:val="A31515"/>
+          <w:szCs w:val="20"/>
+          <w:lang w:eastAsia="fi-FI"/>
+        </w:rPr>
+        <w:t>'</w:t>
+      </w:r>
+      <w:proofErr w:type="spellStart"/>
+      <w:r>
+        <w:rPr>
+          <w:rFonts w:ascii="Consolas" w:eastAsia="Times New Roman" w:hAnsi="Consolas" w:cs="Times New Roman"/>
+          <w:color w:val="A31515"/>
+          <w:szCs w:val="20"/>
+          <w:lang w:eastAsia="fi-FI"/>
+        </w:rPr>
+        <w:t>Odometer</w:t>
+      </w:r>
+      <w:proofErr w:type="spellEnd"/>
+      <w:r>
+        <w:rPr>
+          <w:rFonts w:ascii="Consolas" w:eastAsia="Times New Roman" w:hAnsi="Consolas" w:cs="Times New Roman"/>
+          <w:color w:val="A31515"/>
+          <w:szCs w:val="20"/>
+          <w:lang w:eastAsia="fi-FI"/>
+        </w:rPr>
+        <w:t>'</w:t>
+      </w:r>
+      <w:r>
+        <w:rPr>
+          <w:rFonts w:ascii="Consolas" w:eastAsia="Times New Roman" w:hAnsi="Consolas" w:cs="Times New Roman"/>
+          <w:color w:val="000000"/>
+          <w:szCs w:val="20"/>
+          <w:lang w:eastAsia="fi-FI"/>
+        </w:rPr>
+        <w:t>: [],</w:t>
+      </w:r>
+    </w:p>
+    <w:p>
+      <w:pPr>
+        <w:shd w:val="clear" w:color="auto" w:fill="FFFFFE"/>
+        <w:spacing w:line="255" w:lineRule="atLeast"/>
+        <w:ind w:firstLine="0"/>
+        <w:jc w:val="left"/>
+        <w:rPr>
+          <w:rFonts w:ascii="Consolas" w:eastAsia="Times New Roman" w:hAnsi="Consolas" w:cs="Times New Roman"/>
+          <w:color w:val="000000"/>
+          <w:szCs w:val="20"/>
+          <w:lang w:eastAsia="fi-FI"/>
+        </w:rPr>
+      </w:pPr>
+      <w:r>
+        <w:rPr>
+          <w:rFonts w:ascii="Consolas" w:eastAsia="Times New Roman" w:hAnsi="Consolas" w:cs="Times New Roman"/>
+          <w:color w:val="000000"/>
+          <w:szCs w:val="20"/>
+          <w:lang w:eastAsia="fi-FI"/>
+        </w:rPr>
+        <w:t>    </w:t>
+      </w:r>
+      <w:r>
+        <w:rPr>
+          <w:rFonts w:ascii="Consolas" w:eastAsia="Times New Roman" w:hAnsi="Consolas" w:cs="Times New Roman"/>
+          <w:color w:val="A31515"/>
+          <w:szCs w:val="20"/>
+          <w:lang w:eastAsia="fi-FI"/>
+        </w:rPr>
+        <w:t>'</w:t>
+      </w:r>
+      <w:proofErr w:type="spellStart"/>
+      <w:r>
+        <w:rPr>
+          <w:rFonts w:ascii="Consolas" w:eastAsia="Times New Roman" w:hAnsi="Consolas" w:cs="Times New Roman"/>
+          <w:color w:val="A31515"/>
+          <w:szCs w:val="20"/>
+          <w:lang w:eastAsia="fi-FI"/>
+        </w:rPr>
+        <w:t>Sales</w:t>
+      </w:r>
+      <w:proofErr w:type="spellEnd"/>
+      <w:r>
+        <w:rPr>
+          <w:rFonts w:ascii="Consolas" w:eastAsia="Times New Roman" w:hAnsi="Consolas" w:cs="Times New Roman"/>
+          <w:color w:val="A31515"/>
+          <w:szCs w:val="20"/>
+          <w:lang w:eastAsia="fi-FI"/>
+        </w:rPr>
+        <w:t> </w:t>
+      </w:r>
+      <w:proofErr w:type="spellStart"/>
+      <w:r>
+        <w:rPr>
+          <w:rFonts w:ascii="Consolas" w:eastAsia="Times New Roman" w:hAnsi="Consolas" w:cs="Times New Roman"/>
+          <w:color w:val="A31515"/>
+          <w:szCs w:val="20"/>
+          <w:lang w:eastAsia="fi-FI"/>
+        </w:rPr>
+        <w:t>price</w:t>
+      </w:r>
+      <w:proofErr w:type="spellEnd"/>
+      <w:r>
+        <w:rPr>
+          <w:rFonts w:ascii="Consolas" w:eastAsia="Times New Roman" w:hAnsi="Consolas" w:cs="Times New Roman"/>
+          <w:color w:val="A31515"/>
+          <w:szCs w:val="20"/>
+          <w:lang w:eastAsia="fi-FI"/>
+        </w:rPr>
+        <w:t>'</w:t>
+      </w:r>
+      <w:r>
+        <w:rPr>
+          <w:rFonts w:ascii="Consolas" w:eastAsia="Times New Roman" w:hAnsi="Consolas" w:cs="Times New Roman"/>
+          <w:color w:val="000000"/>
+          <w:szCs w:val="20"/>
+          <w:lang w:eastAsia="fi-FI"/>
+        </w:rPr>
+        <w:t>: []</w:t>
+      </w:r>
+    </w:p>
+    <w:p>
+      <w:pPr>
+        <w:shd w:val="clear" w:color="auto" w:fill="FFFFFE"/>
+        <w:spacing w:line="255" w:lineRule="atLeast"/>
+        <w:ind w:firstLine="0"/>
+        <w:jc w:val="left"/>
+        <w:rPr>
+          <w:rFonts w:ascii="Consolas" w:eastAsia="Times New Roman" w:hAnsi="Consolas" w:cs="Times New Roman"/>
+          <w:color w:val="000000"/>
+          <w:szCs w:val="20"/>
+          <w:lang w:eastAsia="fi-FI"/>
+        </w:rPr>
+      </w:pPr>
+      <w:r>
+        <w:rPr>
+          <w:rFonts w:ascii="Consolas" w:eastAsia="Times New Roman" w:hAnsi="Consolas" w:cs="Times New Roman"/>
+          <w:color w:val="000000"/>
+          <w:szCs w:val="20"/>
+          <w:lang w:eastAsia="fi-FI"/>
+        </w:rPr>
+        <w:t>}</w:t>
+      </w:r>
+    </w:p>
+    <w:p>
+      <w:pPr>
+        <w:pStyle w:val="Code"/>
+      </w:pPr>
+    </w:p>
+    <w:p>
+      <w:pPr>
+        <w:pStyle w:val="BodyText1"/>
+      </w:pPr>
+      <w:r>
+        <w:t xml:space="preserve">Tähän olisi voinut lisätä vielä varustetietoja, mutta päätin tässä vaiheessa, että koneoppimismallista olisi tullut turhan haastava. Päädyin käymään nettisivun osoitteita läpi </w:t>
+      </w:r>
+      <w:r>
+        <w:t>yksinkertaisella for-</w:t>
+      </w:r>
+      <w:proofErr w:type="spellStart"/>
+      <w:r>
+        <w:t>loopilla</w:t>
+      </w:r>
+      <w:proofErr w:type="spellEnd"/>
+      <w:r>
+        <w:t xml:space="preserve"> sekä muuttamalla nettiosoitetta seuraavalle riville suhteellisen yksinkertaisesti. </w:t>
+      </w:r>
+    </w:p>
+    <w:p>
+      <w:pPr>
+        <w:shd w:val="clear" w:color="auto" w:fill="FFFFFE"/>
+        <w:spacing w:line="255" w:lineRule="atLeast"/>
+        <w:ind w:firstLine="0"/>
+        <w:jc w:val="left"/>
+        <w:rPr>
+          <w:rFonts w:ascii="Consolas" w:eastAsia="Times New Roman" w:hAnsi="Consolas" w:cs="Times New Roman"/>
+          <w:color w:val="000000"/>
+          <w:szCs w:val="20"/>
+          <w:lang w:val="en-GB" w:eastAsia="fi-FI"/>
+        </w:rPr>
+      </w:pPr>
+      <w:r>
+        <w:rPr>
+          <w:rFonts w:ascii="Consolas" w:eastAsia="Times New Roman" w:hAnsi="Consolas" w:cs="Times New Roman"/>
+          <w:color w:val="0000FF"/>
+          <w:szCs w:val="20"/>
+          <w:lang w:val="en-GB" w:eastAsia="fi-FI"/>
+        </w:rPr>
+        <w:t>for</w:t>
+      </w:r>
+      <w:r>
+        <w:rPr>
+          <w:rFonts w:ascii="Consolas" w:eastAsia="Times New Roman" w:hAnsi="Consolas" w:cs="Times New Roman"/>
+          <w:color w:val="000000"/>
+          <w:szCs w:val="20"/>
+          <w:lang w:val="en-GB" w:eastAsia="fi-FI"/>
+        </w:rPr>
+        <w:t> note </w:t>
+      </w:r>
+      <w:r>
+        <w:rPr>
+          <w:rFonts w:ascii="Consolas" w:eastAsia="Times New Roman" w:hAnsi="Consolas" w:cs="Times New Roman"/>
+          <w:color w:val="0000FF"/>
+          <w:szCs w:val="20"/>
+          <w:lang w:val="en-GB" w:eastAsia="fi-FI"/>
+        </w:rPr>
+        <w:t>in</w:t>
+      </w:r>
+      <w:r>
+        <w:rPr>
+          <w:rFonts w:ascii="Consolas" w:eastAsia="Times New Roman" w:hAnsi="Consolas" w:cs="Times New Roman"/>
+          <w:color w:val="000000"/>
+          <w:szCs w:val="20"/>
+          <w:lang w:val="en-GB" w:eastAsia="fi-FI"/>
+        </w:rPr>
+        <w:t> </w:t>
+      </w:r>
+      <w:proofErr w:type="spellStart"/>
+      <w:r>
+        <w:rPr>
+          <w:rFonts w:ascii="Consolas" w:eastAsia="Times New Roman" w:hAnsi="Consolas" w:cs="Times New Roman"/>
+          <w:color w:val="000000"/>
+          <w:szCs w:val="20"/>
+          <w:lang w:val="en-GB" w:eastAsia="fi-FI"/>
+        </w:rPr>
+        <w:t>salesNotes</w:t>
+      </w:r>
+      <w:proofErr w:type="spellEnd"/>
+      <w:r>
+        <w:rPr>
+          <w:rFonts w:ascii="Consolas" w:eastAsia="Times New Roman" w:hAnsi="Consolas" w:cs="Times New Roman"/>
+          <w:color w:val="000000"/>
+          <w:szCs w:val="20"/>
+          <w:lang w:val="en-GB" w:eastAsia="fi-FI"/>
+        </w:rPr>
+        <w:t>:</w:t>
+      </w:r>
+    </w:p>
+    <w:p>
+      <w:pPr>
+        <w:shd w:val="clear" w:color="auto" w:fill="FFFFFE"/>
+        <w:spacing w:line="255" w:lineRule="atLeast"/>
+        <w:ind w:firstLine="0"/>
+        <w:jc w:val="left"/>
+        <w:rPr>
+          <w:rFonts w:ascii="Consolas" w:eastAsia="Times New Roman" w:hAnsi="Consolas" w:cs="Times New Roman"/>
+          <w:color w:val="000000"/>
+          <w:szCs w:val="20"/>
+          <w:lang w:val="en-GB" w:eastAsia="fi-FI"/>
+        </w:rPr>
+      </w:pPr>
+      <w:r>
+        <w:rPr>
+          <w:rFonts w:ascii="Consolas" w:eastAsia="Times New Roman" w:hAnsi="Consolas" w:cs="Times New Roman"/>
+          <w:color w:val="000000"/>
+          <w:szCs w:val="20"/>
+          <w:lang w:val="en-GB" w:eastAsia="fi-FI"/>
+        </w:rPr>
+        <w:t>        details = </w:t>
+      </w:r>
+      <w:proofErr w:type="gramStart"/>
+      <w:r>
+        <w:rPr>
+          <w:rFonts w:ascii="Consolas" w:eastAsia="Times New Roman" w:hAnsi="Consolas" w:cs="Times New Roman"/>
+          <w:color w:val="000000"/>
+          <w:szCs w:val="20"/>
+          <w:lang w:val="en-GB" w:eastAsia="fi-FI"/>
+        </w:rPr>
+        <w:t>note.find</w:t>
+      </w:r>
+      <w:proofErr w:type="gramEnd"/>
+      <w:r>
+        <w:rPr>
+          <w:rFonts w:ascii="Consolas" w:eastAsia="Times New Roman" w:hAnsi="Consolas" w:cs="Times New Roman"/>
+          <w:color w:val="000000"/>
+          <w:szCs w:val="20"/>
+          <w:lang w:val="en-GB" w:eastAsia="fi-FI"/>
+        </w:rPr>
+        <w:t>(class_=</w:t>
+      </w:r>
+      <w:r>
+        <w:rPr>
+          <w:rFonts w:ascii="Consolas" w:eastAsia="Times New Roman" w:hAnsi="Consolas" w:cs="Times New Roman"/>
+          <w:color w:val="A31515"/>
+          <w:szCs w:val="20"/>
+          <w:lang w:val="en-GB" w:eastAsia="fi-FI"/>
+        </w:rPr>
+        <w:t>"carsListItemCarNameContainer"</w:t>
+      </w:r>
+      <w:r>
+        <w:rPr>
+          <w:rFonts w:ascii="Consolas" w:eastAsia="Times New Roman" w:hAnsi="Consolas" w:cs="Times New Roman"/>
+          <w:color w:val="000000"/>
+          <w:szCs w:val="20"/>
+          <w:lang w:val="en-GB" w:eastAsia="fi-FI"/>
+        </w:rPr>
+        <w:t>).find(class_=</w:t>
+      </w:r>
+      <w:r>
+        <w:rPr>
+          <w:rFonts w:ascii="Consolas" w:eastAsia="Times New Roman" w:hAnsi="Consolas" w:cs="Times New Roman"/>
+          <w:color w:val="A31515"/>
+          <w:szCs w:val="20"/>
+          <w:lang w:val="en-GB" w:eastAsia="fi-FI"/>
+        </w:rPr>
+        <w:t>"carsListItemNameLink"</w:t>
+      </w:r>
+      <w:r>
+        <w:rPr>
+          <w:rFonts w:ascii="Consolas" w:eastAsia="Times New Roman" w:hAnsi="Consolas" w:cs="Times New Roman"/>
+          <w:color w:val="000000"/>
+          <w:szCs w:val="20"/>
+          <w:lang w:val="en-GB" w:eastAsia="fi-FI"/>
+        </w:rPr>
+        <w:t>).text</w:t>
+      </w:r>
+    </w:p>
+    <w:p>
+      <w:pPr>
+        <w:shd w:val="clear" w:color="auto" w:fill="FFFFFE"/>
+        <w:spacing w:line="255" w:lineRule="atLeast"/>
+        <w:ind w:firstLine="0"/>
+        <w:jc w:val="left"/>
+        <w:rPr>
+          <w:rFonts w:ascii="Consolas" w:eastAsia="Times New Roman" w:hAnsi="Consolas" w:cs="Times New Roman"/>
+          <w:color w:val="000000"/>
+          <w:szCs w:val="20"/>
+          <w:lang w:val="en-GB" w:eastAsia="fi-FI"/>
+        </w:rPr>
+      </w:pPr>
+      <w:r>
+        <w:rPr>
+          <w:rFonts w:ascii="Consolas" w:eastAsia="Times New Roman" w:hAnsi="Consolas" w:cs="Times New Roman"/>
+          <w:color w:val="000000"/>
+          <w:szCs w:val="20"/>
+          <w:lang w:val="en-GB" w:eastAsia="fi-FI"/>
+        </w:rPr>
+        <w:t>        </w:t>
+      </w:r>
+      <w:r>
+        <w:rPr>
+          <w:rFonts w:ascii="Consolas" w:eastAsia="Times New Roman" w:hAnsi="Consolas" w:cs="Times New Roman"/>
+          <w:color w:val="008000"/>
+          <w:szCs w:val="20"/>
+          <w:lang w:val="en-GB" w:eastAsia="fi-FI"/>
+        </w:rPr>
+        <w:t>#Take car make and model out of details</w:t>
+      </w:r>
+    </w:p>
+    <w:p>
+      <w:pPr>
+        <w:shd w:val="clear" w:color="auto" w:fill="FFFFFE"/>
+        <w:spacing w:line="255" w:lineRule="atLeast"/>
+        <w:ind w:firstLine="0"/>
+        <w:jc w:val="left"/>
+        <w:rPr>
+          <w:rFonts w:ascii="Consolas" w:eastAsia="Times New Roman" w:hAnsi="Consolas" w:cs="Times New Roman"/>
+          <w:color w:val="000000"/>
+          <w:szCs w:val="20"/>
+          <w:lang w:val="en-GB" w:eastAsia="fi-FI"/>
+        </w:rPr>
+      </w:pPr>
+      <w:r>
+        <w:rPr>
+          <w:rFonts w:ascii="Consolas" w:eastAsia="Times New Roman" w:hAnsi="Consolas" w:cs="Times New Roman"/>
+          <w:color w:val="000000"/>
+          <w:szCs w:val="20"/>
+          <w:lang w:val="en-GB" w:eastAsia="fi-FI"/>
+        </w:rPr>
+        <w:t>        </w:t>
+      </w:r>
+      <w:proofErr w:type="spellStart"/>
+      <w:r>
+        <w:rPr>
+          <w:rFonts w:ascii="Consolas" w:eastAsia="Times New Roman" w:hAnsi="Consolas" w:cs="Times New Roman"/>
+          <w:color w:val="000000"/>
+          <w:szCs w:val="20"/>
+          <w:lang w:val="en-GB" w:eastAsia="fi-FI"/>
+        </w:rPr>
+        <w:t>details_splitted</w:t>
+      </w:r>
+      <w:proofErr w:type="spellEnd"/>
+      <w:r>
+        <w:rPr>
+          <w:rFonts w:ascii="Consolas" w:eastAsia="Times New Roman" w:hAnsi="Consolas" w:cs="Times New Roman"/>
+          <w:color w:val="000000"/>
+          <w:szCs w:val="20"/>
+          <w:lang w:val="en-GB" w:eastAsia="fi-FI"/>
+        </w:rPr>
+        <w:t> = </w:t>
+      </w:r>
+      <w:proofErr w:type="spellStart"/>
+      <w:proofErr w:type="gramStart"/>
+      <w:r>
+        <w:rPr>
+          <w:rFonts w:ascii="Consolas" w:eastAsia="Times New Roman" w:hAnsi="Consolas" w:cs="Times New Roman"/>
+          <w:color w:val="000000"/>
+          <w:szCs w:val="20"/>
+          <w:lang w:val="en-GB" w:eastAsia="fi-FI"/>
+        </w:rPr>
+        <w:t>details.split</w:t>
+      </w:r>
+      <w:proofErr w:type="spellEnd"/>
+      <w:proofErr w:type="gramEnd"/>
+      <w:r>
+        <w:rPr>
+          <w:rFonts w:ascii="Consolas" w:eastAsia="Times New Roman" w:hAnsi="Consolas" w:cs="Times New Roman"/>
+          <w:color w:val="000000"/>
+          <w:szCs w:val="20"/>
+          <w:lang w:val="en-GB" w:eastAsia="fi-FI"/>
+        </w:rPr>
+        <w:t>()</w:t>
+      </w:r>
+    </w:p>
+    <w:p>
+      <w:pPr>
+        <w:shd w:val="clear" w:color="auto" w:fill="FFFFFE"/>
+        <w:spacing w:line="255" w:lineRule="atLeast"/>
+        <w:ind w:firstLine="0"/>
+        <w:jc w:val="left"/>
+        <w:rPr>
+          <w:rFonts w:ascii="Consolas" w:eastAsia="Times New Roman" w:hAnsi="Consolas" w:cs="Times New Roman"/>
+          <w:color w:val="000000"/>
+          <w:szCs w:val="20"/>
+          <w:lang w:val="en-GB" w:eastAsia="fi-FI"/>
+        </w:rPr>
+      </w:pPr>
+    </w:p>
+    <w:p>
+      <w:pPr>
+        <w:shd w:val="clear" w:color="auto" w:fill="FFFFFE"/>
+        <w:spacing w:line="255" w:lineRule="atLeast"/>
+        <w:ind w:firstLine="0"/>
+        <w:jc w:val="left"/>
+        <w:rPr>
+          <w:rFonts w:ascii="Consolas" w:eastAsia="Times New Roman" w:hAnsi="Consolas" w:cs="Times New Roman"/>
+          <w:color w:val="000000"/>
+          <w:szCs w:val="20"/>
+          <w:lang w:val="en-GB" w:eastAsia="fi-FI"/>
+        </w:rPr>
+      </w:pPr>
+      <w:r>
+        <w:rPr>
+          <w:rFonts w:ascii="Consolas" w:eastAsia="Times New Roman" w:hAnsi="Consolas" w:cs="Times New Roman"/>
+          <w:color w:val="000000"/>
+          <w:szCs w:val="20"/>
+          <w:lang w:val="en-GB" w:eastAsia="fi-FI"/>
+        </w:rPr>
+        <w:t>        make = </w:t>
+      </w:r>
+      <w:proofErr w:type="spellStart"/>
+      <w:r>
+        <w:rPr>
+          <w:rFonts w:ascii="Consolas" w:eastAsia="Times New Roman" w:hAnsi="Consolas" w:cs="Times New Roman"/>
+          <w:color w:val="000000"/>
+          <w:szCs w:val="20"/>
+          <w:lang w:val="en-GB" w:eastAsia="fi-FI"/>
+        </w:rPr>
+        <w:t>details_</w:t>
+      </w:r>
+      <w:proofErr w:type="gramStart"/>
+      <w:r>
+        <w:rPr>
+          <w:rFonts w:ascii="Consolas" w:eastAsia="Times New Roman" w:hAnsi="Consolas" w:cs="Times New Roman"/>
+          <w:color w:val="000000"/>
+          <w:szCs w:val="20"/>
+          <w:lang w:val="en-GB" w:eastAsia="fi-FI"/>
+        </w:rPr>
+        <w:t>splitted</w:t>
+      </w:r>
+      <w:proofErr w:type="spellEnd"/>
+      <w:r>
+        <w:rPr>
+          <w:rFonts w:ascii="Consolas" w:eastAsia="Times New Roman" w:hAnsi="Consolas" w:cs="Times New Roman"/>
+          <w:color w:val="000000"/>
+          <w:szCs w:val="20"/>
+          <w:lang w:val="en-GB" w:eastAsia="fi-FI"/>
+        </w:rPr>
+        <w:t>[</w:t>
+      </w:r>
+      <w:proofErr w:type="gramEnd"/>
+      <w:r>
+        <w:rPr>
+          <w:rFonts w:ascii="Consolas" w:eastAsia="Times New Roman" w:hAnsi="Consolas" w:cs="Times New Roman"/>
+          <w:color w:val="098658"/>
+          <w:szCs w:val="20"/>
+          <w:lang w:val="en-GB" w:eastAsia="fi-FI"/>
+        </w:rPr>
+        <w:t>0</w:t>
+      </w:r>
+      <w:r>
+        <w:rPr>
+          <w:rFonts w:ascii="Consolas" w:eastAsia="Times New Roman" w:hAnsi="Consolas" w:cs="Times New Roman"/>
+          <w:color w:val="000000"/>
+          <w:szCs w:val="20"/>
+          <w:lang w:val="en-GB" w:eastAsia="fi-FI"/>
+        </w:rPr>
+        <w:t>]</w:t>
+      </w:r>
+    </w:p>
+    <w:p>
+      <w:pPr>
+        <w:shd w:val="clear" w:color="auto" w:fill="FFFFFE"/>
+        <w:spacing w:line="255" w:lineRule="atLeast"/>
+        <w:ind w:firstLine="0"/>
+        <w:jc w:val="left"/>
+        <w:rPr>
+          <w:rFonts w:ascii="Consolas" w:eastAsia="Times New Roman" w:hAnsi="Consolas" w:cs="Times New Roman"/>
+          <w:color w:val="000000"/>
+          <w:szCs w:val="20"/>
+          <w:lang w:val="en-GB" w:eastAsia="fi-FI"/>
+        </w:rPr>
+      </w:pPr>
+      <w:r>
+        <w:rPr>
+          <w:rFonts w:ascii="Consolas" w:eastAsia="Times New Roman" w:hAnsi="Consolas" w:cs="Times New Roman"/>
+          <w:color w:val="000000"/>
+          <w:szCs w:val="20"/>
+          <w:lang w:val="en-GB" w:eastAsia="fi-FI"/>
+        </w:rPr>
+        <w:t>        model = </w:t>
+      </w:r>
+      <w:proofErr w:type="spellStart"/>
+      <w:r>
+        <w:rPr>
+          <w:rFonts w:ascii="Consolas" w:eastAsia="Times New Roman" w:hAnsi="Consolas" w:cs="Times New Roman"/>
+          <w:color w:val="000000"/>
+          <w:szCs w:val="20"/>
+          <w:lang w:val="en-GB" w:eastAsia="fi-FI"/>
+        </w:rPr>
+        <w:t>details_</w:t>
+      </w:r>
+      <w:proofErr w:type="gramStart"/>
+      <w:r>
+        <w:rPr>
+          <w:rFonts w:ascii="Consolas" w:eastAsia="Times New Roman" w:hAnsi="Consolas" w:cs="Times New Roman"/>
+          <w:color w:val="000000"/>
+          <w:szCs w:val="20"/>
+          <w:lang w:val="en-GB" w:eastAsia="fi-FI"/>
+        </w:rPr>
+        <w:t>splitted</w:t>
+      </w:r>
+      <w:proofErr w:type="spellEnd"/>
+      <w:r>
+        <w:rPr>
+          <w:rFonts w:ascii="Consolas" w:eastAsia="Times New Roman" w:hAnsi="Consolas" w:cs="Times New Roman"/>
+          <w:color w:val="000000"/>
+          <w:szCs w:val="20"/>
+          <w:lang w:val="en-GB" w:eastAsia="fi-FI"/>
+        </w:rPr>
+        <w:t>[</w:t>
+      </w:r>
+      <w:proofErr w:type="gramEnd"/>
+      <w:r>
+        <w:rPr>
+          <w:rFonts w:ascii="Consolas" w:eastAsia="Times New Roman" w:hAnsi="Consolas" w:cs="Times New Roman"/>
+          <w:color w:val="098658"/>
+          <w:szCs w:val="20"/>
+          <w:lang w:val="en-GB" w:eastAsia="fi-FI"/>
+        </w:rPr>
+        <w:t>1</w:t>
+      </w:r>
+      <w:r>
+        <w:rPr>
+          <w:rFonts w:ascii="Consolas" w:eastAsia="Times New Roman" w:hAnsi="Consolas" w:cs="Times New Roman"/>
+          <w:color w:val="000000"/>
+          <w:szCs w:val="20"/>
+          <w:lang w:val="en-GB" w:eastAsia="fi-FI"/>
+        </w:rPr>
+        <w:t>]</w:t>
+      </w:r>
+    </w:p>
+    <w:p>
+      <w:pPr>
+        <w:shd w:val="clear" w:color="auto" w:fill="FFFFFE"/>
+        <w:spacing w:line="255" w:lineRule="atLeast"/>
+        <w:ind w:firstLine="0"/>
+        <w:jc w:val="left"/>
+        <w:rPr>
+          <w:rFonts w:ascii="Consolas" w:eastAsia="Times New Roman" w:hAnsi="Consolas" w:cs="Times New Roman"/>
+          <w:color w:val="000000"/>
+          <w:szCs w:val="20"/>
+          <w:lang w:val="en-GB" w:eastAsia="fi-FI"/>
+        </w:rPr>
+      </w:pPr>
+      <w:r>
+        <w:rPr>
+          <w:rFonts w:ascii="Consolas" w:eastAsia="Times New Roman" w:hAnsi="Consolas" w:cs="Times New Roman"/>
+          <w:color w:val="000000"/>
+          <w:szCs w:val="20"/>
+          <w:lang w:val="en-GB" w:eastAsia="fi-FI"/>
+        </w:rPr>
+        <w:t>        </w:t>
+      </w:r>
+    </w:p>
+    <w:p>
+      <w:pPr>
+        <w:shd w:val="clear" w:color="auto" w:fill="FFFFFE"/>
+        <w:spacing w:line="255" w:lineRule="atLeast"/>
+        <w:ind w:firstLine="0"/>
+        <w:jc w:val="left"/>
+        <w:rPr>
+          <w:rFonts w:ascii="Consolas" w:eastAsia="Times New Roman" w:hAnsi="Consolas" w:cs="Times New Roman"/>
+          <w:color w:val="000000"/>
+          <w:szCs w:val="20"/>
+          <w:lang w:val="en-GB" w:eastAsia="fi-FI"/>
+        </w:rPr>
+      </w:pPr>
+      <w:r>
+        <w:rPr>
+          <w:rFonts w:ascii="Consolas" w:eastAsia="Times New Roman" w:hAnsi="Consolas" w:cs="Times New Roman"/>
+          <w:color w:val="000000"/>
+          <w:szCs w:val="20"/>
+          <w:lang w:val="en-GB" w:eastAsia="fi-FI"/>
+        </w:rPr>
+        <w:t>        year = </w:t>
+      </w:r>
+      <w:proofErr w:type="gramStart"/>
+      <w:r>
+        <w:rPr>
+          <w:rFonts w:ascii="Consolas" w:eastAsia="Times New Roman" w:hAnsi="Consolas" w:cs="Times New Roman"/>
+          <w:color w:val="000000"/>
+          <w:szCs w:val="20"/>
+          <w:lang w:val="en-GB" w:eastAsia="fi-FI"/>
+        </w:rPr>
+        <w:t>note.find</w:t>
+      </w:r>
+      <w:proofErr w:type="gramEnd"/>
+      <w:r>
+        <w:rPr>
+          <w:rFonts w:ascii="Consolas" w:eastAsia="Times New Roman" w:hAnsi="Consolas" w:cs="Times New Roman"/>
+          <w:color w:val="000000"/>
+          <w:szCs w:val="20"/>
+          <w:lang w:val="en-GB" w:eastAsia="fi-FI"/>
+        </w:rPr>
+        <w:t>(class_=</w:t>
+      </w:r>
+      <w:r>
+        <w:rPr>
+          <w:rFonts w:ascii="Consolas" w:eastAsia="Times New Roman" w:hAnsi="Consolas" w:cs="Times New Roman"/>
+          <w:color w:val="A31515"/>
+          <w:szCs w:val="20"/>
+          <w:lang w:val="en-GB" w:eastAsia="fi-FI"/>
+        </w:rPr>
+        <w:t>"usedCarsListItemCarModelYear"</w:t>
+      </w:r>
+      <w:r>
+        <w:rPr>
+          <w:rFonts w:ascii="Consolas" w:eastAsia="Times New Roman" w:hAnsi="Consolas" w:cs="Times New Roman"/>
+          <w:color w:val="000000"/>
+          <w:szCs w:val="20"/>
+          <w:lang w:val="en-GB" w:eastAsia="fi-FI"/>
+        </w:rPr>
+        <w:t>).find(class_=</w:t>
+      </w:r>
+      <w:r>
+        <w:rPr>
+          <w:rFonts w:ascii="Consolas" w:eastAsia="Times New Roman" w:hAnsi="Consolas" w:cs="Times New Roman"/>
+          <w:color w:val="A31515"/>
+          <w:szCs w:val="20"/>
+          <w:lang w:val="en-GB" w:eastAsia="fi-FI"/>
+        </w:rPr>
+        <w:t>"carsListItemCarBottomContainerItem"</w:t>
+      </w:r>
+      <w:r>
+        <w:rPr>
+          <w:rFonts w:ascii="Consolas" w:eastAsia="Times New Roman" w:hAnsi="Consolas" w:cs="Times New Roman"/>
+          <w:color w:val="000000"/>
+          <w:szCs w:val="20"/>
+          <w:lang w:val="en-GB" w:eastAsia="fi-FI"/>
+        </w:rPr>
+        <w:t>).text</w:t>
+      </w:r>
+    </w:p>
+    <w:p>
+      <w:pPr>
+        <w:shd w:val="clear" w:color="auto" w:fill="FFFFFE"/>
+        <w:spacing w:line="255" w:lineRule="atLeast"/>
+        <w:ind w:firstLine="0"/>
+        <w:jc w:val="left"/>
+        <w:rPr>
+          <w:rFonts w:ascii="Consolas" w:eastAsia="Times New Roman" w:hAnsi="Consolas" w:cs="Times New Roman"/>
+          <w:color w:val="000000"/>
+          <w:szCs w:val="20"/>
+          <w:lang w:val="en-GB" w:eastAsia="fi-FI"/>
+        </w:rPr>
+      </w:pPr>
+      <w:r>
+        <w:rPr>
+          <w:rFonts w:ascii="Consolas" w:eastAsia="Times New Roman" w:hAnsi="Consolas" w:cs="Times New Roman"/>
+          <w:color w:val="000000"/>
+          <w:szCs w:val="20"/>
+          <w:lang w:val="en-GB" w:eastAsia="fi-FI"/>
+        </w:rPr>
+        <w:t>        price = </w:t>
+      </w:r>
+      <w:proofErr w:type="gramStart"/>
+      <w:r>
+        <w:rPr>
+          <w:rFonts w:ascii="Consolas" w:eastAsia="Times New Roman" w:hAnsi="Consolas" w:cs="Times New Roman"/>
+          <w:color w:val="000000"/>
+          <w:szCs w:val="20"/>
+          <w:lang w:val="en-GB" w:eastAsia="fi-FI"/>
+        </w:rPr>
+        <w:t>note.find</w:t>
+      </w:r>
+      <w:proofErr w:type="gramEnd"/>
+      <w:r>
+        <w:rPr>
+          <w:rFonts w:ascii="Consolas" w:eastAsia="Times New Roman" w:hAnsi="Consolas" w:cs="Times New Roman"/>
+          <w:color w:val="000000"/>
+          <w:szCs w:val="20"/>
+          <w:lang w:val="en-GB" w:eastAsia="fi-FI"/>
+        </w:rPr>
+        <w:t>(class_=</w:t>
+      </w:r>
+      <w:r>
+        <w:rPr>
+          <w:rFonts w:ascii="Consolas" w:eastAsia="Times New Roman" w:hAnsi="Consolas" w:cs="Times New Roman"/>
+          <w:color w:val="A31515"/>
+          <w:szCs w:val="20"/>
+          <w:lang w:val="en-GB" w:eastAsia="fi-FI"/>
+        </w:rPr>
+        <w:t>"carsListItemCarPrice"</w:t>
+      </w:r>
+      <w:r>
+        <w:rPr>
+          <w:rFonts w:ascii="Consolas" w:eastAsia="Times New Roman" w:hAnsi="Consolas" w:cs="Times New Roman"/>
+          <w:color w:val="000000"/>
+          <w:szCs w:val="20"/>
+          <w:lang w:val="en-GB" w:eastAsia="fi-FI"/>
+        </w:rPr>
+        <w:t>).find(class_=</w:t>
+      </w:r>
+      <w:r>
+        <w:rPr>
+          <w:rFonts w:ascii="Consolas" w:eastAsia="Times New Roman" w:hAnsi="Consolas" w:cs="Times New Roman"/>
+          <w:color w:val="A31515"/>
+          <w:szCs w:val="20"/>
+          <w:lang w:val="en-GB" w:eastAsia="fi-FI"/>
+        </w:rPr>
+        <w:t>"carsListItemCarBottomContainerItem"</w:t>
+      </w:r>
+      <w:r>
+        <w:rPr>
+          <w:rFonts w:ascii="Consolas" w:eastAsia="Times New Roman" w:hAnsi="Consolas" w:cs="Times New Roman"/>
+          <w:color w:val="000000"/>
+          <w:szCs w:val="20"/>
+          <w:lang w:val="en-GB" w:eastAsia="fi-FI"/>
+        </w:rPr>
+        <w:t>).text</w:t>
+      </w:r>
+    </w:p>
+    <w:p>
+      <w:pPr>
+        <w:shd w:val="clear" w:color="auto" w:fill="FFFFFE"/>
+        <w:spacing w:line="255" w:lineRule="atLeast"/>
+        <w:ind w:firstLine="0"/>
+        <w:jc w:val="left"/>
+        <w:rPr>
+          <w:rFonts w:ascii="Consolas" w:eastAsia="Times New Roman" w:hAnsi="Consolas" w:cs="Times New Roman"/>
+          <w:color w:val="000000"/>
+          <w:szCs w:val="20"/>
+          <w:lang w:val="en-GB" w:eastAsia="fi-FI"/>
+        </w:rPr>
+      </w:pPr>
+      <w:r>
+        <w:rPr>
+          <w:rFonts w:ascii="Consolas" w:eastAsia="Times New Roman" w:hAnsi="Consolas" w:cs="Times New Roman"/>
+          <w:color w:val="000000"/>
+          <w:szCs w:val="20"/>
+          <w:lang w:val="en-GB" w:eastAsia="fi-FI"/>
+        </w:rPr>
+        <w:t>        odo = </w:t>
+      </w:r>
+      <w:proofErr w:type="gramStart"/>
+      <w:r>
+        <w:rPr>
+          <w:rFonts w:ascii="Consolas" w:eastAsia="Times New Roman" w:hAnsi="Consolas" w:cs="Times New Roman"/>
+          <w:color w:val="000000"/>
+          <w:szCs w:val="20"/>
+          <w:lang w:val="en-GB" w:eastAsia="fi-FI"/>
+        </w:rPr>
+        <w:t>note.find</w:t>
+      </w:r>
+      <w:proofErr w:type="gramEnd"/>
+      <w:r>
+        <w:rPr>
+          <w:rFonts w:ascii="Consolas" w:eastAsia="Times New Roman" w:hAnsi="Consolas" w:cs="Times New Roman"/>
+          <w:color w:val="000000"/>
+          <w:szCs w:val="20"/>
+          <w:lang w:val="en-GB" w:eastAsia="fi-FI"/>
+        </w:rPr>
+        <w:t>(class_=</w:t>
+      </w:r>
+      <w:r>
+        <w:rPr>
+          <w:rFonts w:ascii="Consolas" w:eastAsia="Times New Roman" w:hAnsi="Consolas" w:cs="Times New Roman"/>
+          <w:color w:val="A31515"/>
+          <w:szCs w:val="20"/>
+          <w:lang w:val="en-GB" w:eastAsia="fi-FI"/>
+        </w:rPr>
+        <w:t>"usedCarsListItemCarMeterReading"</w:t>
+      </w:r>
+      <w:r>
+        <w:rPr>
+          <w:rFonts w:ascii="Consolas" w:eastAsia="Times New Roman" w:hAnsi="Consolas" w:cs="Times New Roman"/>
+          <w:color w:val="000000"/>
+          <w:szCs w:val="20"/>
+          <w:lang w:val="en-GB" w:eastAsia="fi-FI"/>
+        </w:rPr>
+        <w:t>).find(class_=</w:t>
+      </w:r>
+      <w:r>
+        <w:rPr>
+          <w:rFonts w:ascii="Consolas" w:eastAsia="Times New Roman" w:hAnsi="Consolas" w:cs="Times New Roman"/>
+          <w:color w:val="A31515"/>
+          <w:szCs w:val="20"/>
+          <w:lang w:val="en-GB" w:eastAsia="fi-FI"/>
+        </w:rPr>
+        <w:t>"carsListItemCarBottomContainerItem"</w:t>
+      </w:r>
+      <w:r>
+        <w:rPr>
+          <w:rFonts w:ascii="Consolas" w:eastAsia="Times New Roman" w:hAnsi="Consolas" w:cs="Times New Roman"/>
+          <w:color w:val="000000"/>
+          <w:szCs w:val="20"/>
+          <w:lang w:val="en-GB" w:eastAsia="fi-FI"/>
+        </w:rPr>
+        <w:t>).text</w:t>
+      </w:r>
+    </w:p>
+    <w:p>
+      <w:pPr>
+        <w:shd w:val="clear" w:color="auto" w:fill="FFFFFE"/>
+        <w:spacing w:line="255" w:lineRule="atLeast"/>
+        <w:ind w:firstLine="0"/>
+        <w:jc w:val="left"/>
+        <w:rPr>
+          <w:rFonts w:ascii="Consolas" w:eastAsia="Times New Roman" w:hAnsi="Consolas" w:cs="Times New Roman"/>
+          <w:color w:val="000000"/>
+          <w:szCs w:val="20"/>
+          <w:lang w:val="en-GB" w:eastAsia="fi-FI"/>
+        </w:rPr>
+      </w:pPr>
+    </w:p>
+    <w:p>
+      <w:pPr>
+        <w:shd w:val="clear" w:color="auto" w:fill="FFFFFE"/>
+        <w:spacing w:line="255" w:lineRule="atLeast"/>
+        <w:ind w:firstLine="0"/>
+        <w:jc w:val="left"/>
+        <w:rPr>
+          <w:rFonts w:ascii="Consolas" w:eastAsia="Times New Roman" w:hAnsi="Consolas" w:cs="Times New Roman"/>
+          <w:color w:val="000000"/>
+          <w:szCs w:val="20"/>
+          <w:lang w:val="en-GB" w:eastAsia="fi-FI"/>
+        </w:rPr>
+      </w:pPr>
+      <w:r>
+        <w:rPr>
+          <w:rFonts w:ascii="Consolas" w:eastAsia="Times New Roman" w:hAnsi="Consolas" w:cs="Times New Roman"/>
+          <w:color w:val="000000"/>
+          <w:szCs w:val="20"/>
+          <w:lang w:val="en-GB" w:eastAsia="fi-FI"/>
+        </w:rPr>
+        <w:t>        </w:t>
+      </w:r>
+      <w:r>
+        <w:rPr>
+          <w:rFonts w:ascii="Consolas" w:eastAsia="Times New Roman" w:hAnsi="Consolas" w:cs="Times New Roman"/>
+          <w:color w:val="008000"/>
+          <w:szCs w:val="20"/>
+          <w:lang w:val="en-GB" w:eastAsia="fi-FI"/>
+        </w:rPr>
+        <w:t>#Add data to vector</w:t>
+      </w:r>
+    </w:p>
+    <w:p>
+      <w:pPr>
+        <w:shd w:val="clear" w:color="auto" w:fill="FFFFFE"/>
+        <w:spacing w:line="255" w:lineRule="atLeast"/>
+        <w:ind w:firstLine="0"/>
+        <w:jc w:val="left"/>
+        <w:rPr>
+          <w:rFonts w:ascii="Consolas" w:eastAsia="Times New Roman" w:hAnsi="Consolas" w:cs="Times New Roman"/>
+          <w:color w:val="000000"/>
+          <w:szCs w:val="20"/>
+          <w:lang w:val="en-GB" w:eastAsia="fi-FI"/>
+        </w:rPr>
+      </w:pPr>
+      <w:r>
+        <w:rPr>
+          <w:rFonts w:ascii="Consolas" w:eastAsia="Times New Roman" w:hAnsi="Consolas" w:cs="Times New Roman"/>
+          <w:color w:val="000000"/>
+          <w:szCs w:val="20"/>
+          <w:lang w:val="en-GB" w:eastAsia="fi-FI"/>
+        </w:rPr>
+        <w:t>        </w:t>
+      </w:r>
+      <w:proofErr w:type="spellStart"/>
+      <w:r>
+        <w:rPr>
+          <w:rFonts w:ascii="Consolas" w:eastAsia="Times New Roman" w:hAnsi="Consolas" w:cs="Times New Roman"/>
+          <w:color w:val="000000"/>
+          <w:szCs w:val="20"/>
+          <w:lang w:val="en-GB" w:eastAsia="fi-FI"/>
+        </w:rPr>
+        <w:t>raw_data</w:t>
+      </w:r>
+      <w:proofErr w:type="spellEnd"/>
+      <w:r>
+        <w:rPr>
+          <w:rFonts w:ascii="Consolas" w:eastAsia="Times New Roman" w:hAnsi="Consolas" w:cs="Times New Roman"/>
+          <w:color w:val="000000"/>
+          <w:szCs w:val="20"/>
+          <w:lang w:val="en-GB" w:eastAsia="fi-FI"/>
+        </w:rPr>
+        <w:t>[</w:t>
+      </w:r>
+      <w:r>
+        <w:rPr>
+          <w:rFonts w:ascii="Consolas" w:eastAsia="Times New Roman" w:hAnsi="Consolas" w:cs="Times New Roman"/>
+          <w:color w:val="A31515"/>
+          <w:szCs w:val="20"/>
+          <w:lang w:val="en-GB" w:eastAsia="fi-FI"/>
+        </w:rPr>
+        <w:t>'Make'</w:t>
+      </w:r>
+      <w:proofErr w:type="gramStart"/>
+      <w:r>
+        <w:rPr>
+          <w:rFonts w:ascii="Consolas" w:eastAsia="Times New Roman" w:hAnsi="Consolas" w:cs="Times New Roman"/>
+          <w:color w:val="000000"/>
+          <w:szCs w:val="20"/>
+          <w:lang w:val="en-GB" w:eastAsia="fi-FI"/>
+        </w:rPr>
+        <w:t>].append</w:t>
+      </w:r>
+      <w:proofErr w:type="gramEnd"/>
+      <w:r>
+        <w:rPr>
+          <w:rFonts w:ascii="Consolas" w:eastAsia="Times New Roman" w:hAnsi="Consolas" w:cs="Times New Roman"/>
+          <w:color w:val="000000"/>
+          <w:szCs w:val="20"/>
+          <w:lang w:val="en-GB" w:eastAsia="fi-FI"/>
+        </w:rPr>
+        <w:t>(make)</w:t>
+      </w:r>
+    </w:p>
+    <w:p>
+      <w:pPr>
+        <w:shd w:val="clear" w:color="auto" w:fill="FFFFFE"/>
+        <w:spacing w:line="255" w:lineRule="atLeast"/>
+        <w:ind w:firstLine="0"/>
+        <w:jc w:val="left"/>
+        <w:rPr>
+          <w:rFonts w:ascii="Consolas" w:eastAsia="Times New Roman" w:hAnsi="Consolas" w:cs="Times New Roman"/>
+          <w:color w:val="000000"/>
+          <w:szCs w:val="20"/>
+          <w:lang w:val="en-GB" w:eastAsia="fi-FI"/>
+        </w:rPr>
+      </w:pPr>
+      <w:r>
+        <w:rPr>
+          <w:rFonts w:ascii="Consolas" w:eastAsia="Times New Roman" w:hAnsi="Consolas" w:cs="Times New Roman"/>
+          <w:color w:val="000000"/>
+          <w:szCs w:val="20"/>
+          <w:lang w:val="en-GB" w:eastAsia="fi-FI"/>
+        </w:rPr>
+        <w:t>        </w:t>
+      </w:r>
+      <w:proofErr w:type="spellStart"/>
+      <w:r>
+        <w:rPr>
+          <w:rFonts w:ascii="Consolas" w:eastAsia="Times New Roman" w:hAnsi="Consolas" w:cs="Times New Roman"/>
+          <w:color w:val="000000"/>
+          <w:szCs w:val="20"/>
+          <w:lang w:val="en-GB" w:eastAsia="fi-FI"/>
+        </w:rPr>
+        <w:t>raw_data</w:t>
+      </w:r>
+      <w:proofErr w:type="spellEnd"/>
+      <w:r>
+        <w:rPr>
+          <w:rFonts w:ascii="Consolas" w:eastAsia="Times New Roman" w:hAnsi="Consolas" w:cs="Times New Roman"/>
+          <w:color w:val="000000"/>
+          <w:szCs w:val="20"/>
+          <w:lang w:val="en-GB" w:eastAsia="fi-FI"/>
+        </w:rPr>
+        <w:t>[</w:t>
+      </w:r>
+      <w:r>
+        <w:rPr>
+          <w:rFonts w:ascii="Consolas" w:eastAsia="Times New Roman" w:hAnsi="Consolas" w:cs="Times New Roman"/>
+          <w:color w:val="A31515"/>
+          <w:szCs w:val="20"/>
+          <w:lang w:val="en-GB" w:eastAsia="fi-FI"/>
+        </w:rPr>
+        <w:t>'Model'</w:t>
+      </w:r>
+      <w:proofErr w:type="gramStart"/>
+      <w:r>
+        <w:rPr>
+          <w:rFonts w:ascii="Consolas" w:eastAsia="Times New Roman" w:hAnsi="Consolas" w:cs="Times New Roman"/>
+          <w:color w:val="000000"/>
+          <w:szCs w:val="20"/>
+          <w:lang w:val="en-GB" w:eastAsia="fi-FI"/>
+        </w:rPr>
+        <w:t>].append</w:t>
+      </w:r>
+      <w:proofErr w:type="gramEnd"/>
+      <w:r>
+        <w:rPr>
+          <w:rFonts w:ascii="Consolas" w:eastAsia="Times New Roman" w:hAnsi="Consolas" w:cs="Times New Roman"/>
+          <w:color w:val="000000"/>
+          <w:szCs w:val="20"/>
+          <w:lang w:val="en-GB" w:eastAsia="fi-FI"/>
+        </w:rPr>
+        <w:t>(model)</w:t>
+      </w:r>
+    </w:p>
+    <w:p>
+      <w:pPr>
+        <w:shd w:val="clear" w:color="auto" w:fill="FFFFFE"/>
+        <w:spacing w:line="255" w:lineRule="atLeast"/>
+        <w:ind w:firstLine="0"/>
+        <w:jc w:val="left"/>
+        <w:rPr>
+          <w:rFonts w:ascii="Consolas" w:eastAsia="Times New Roman" w:hAnsi="Consolas" w:cs="Times New Roman"/>
+          <w:color w:val="000000"/>
+          <w:szCs w:val="20"/>
+          <w:lang w:val="en-GB" w:eastAsia="fi-FI"/>
+        </w:rPr>
+      </w:pPr>
+      <w:r>
+        <w:rPr>
+          <w:rFonts w:ascii="Consolas" w:eastAsia="Times New Roman" w:hAnsi="Consolas" w:cs="Times New Roman"/>
+          <w:color w:val="000000"/>
+          <w:szCs w:val="20"/>
+          <w:lang w:val="en-GB" w:eastAsia="fi-FI"/>
+        </w:rPr>
+        <w:t>        </w:t>
+      </w:r>
+      <w:proofErr w:type="spellStart"/>
+      <w:r>
+        <w:rPr>
+          <w:rFonts w:ascii="Consolas" w:eastAsia="Times New Roman" w:hAnsi="Consolas" w:cs="Times New Roman"/>
+          <w:color w:val="000000"/>
+          <w:szCs w:val="20"/>
+          <w:lang w:val="en-GB" w:eastAsia="fi-FI"/>
+        </w:rPr>
+        <w:t>raw_data</w:t>
+      </w:r>
+      <w:proofErr w:type="spellEnd"/>
+      <w:r>
+        <w:rPr>
+          <w:rFonts w:ascii="Consolas" w:eastAsia="Times New Roman" w:hAnsi="Consolas" w:cs="Times New Roman"/>
+          <w:color w:val="000000"/>
+          <w:szCs w:val="20"/>
+          <w:lang w:val="en-GB" w:eastAsia="fi-FI"/>
+        </w:rPr>
+        <w:t>[</w:t>
+      </w:r>
+      <w:r>
+        <w:rPr>
+          <w:rFonts w:ascii="Consolas" w:eastAsia="Times New Roman" w:hAnsi="Consolas" w:cs="Times New Roman"/>
+          <w:color w:val="A31515"/>
+          <w:szCs w:val="20"/>
+          <w:lang w:val="en-GB" w:eastAsia="fi-FI"/>
+        </w:rPr>
+        <w:t>'Year'</w:t>
+      </w:r>
+      <w:proofErr w:type="gramStart"/>
+      <w:r>
+        <w:rPr>
+          <w:rFonts w:ascii="Consolas" w:eastAsia="Times New Roman" w:hAnsi="Consolas" w:cs="Times New Roman"/>
+          <w:color w:val="000000"/>
+          <w:szCs w:val="20"/>
+          <w:lang w:val="en-GB" w:eastAsia="fi-FI"/>
+        </w:rPr>
+        <w:t>].append</w:t>
+      </w:r>
+      <w:proofErr w:type="gramEnd"/>
+      <w:r>
+        <w:rPr>
+          <w:rFonts w:ascii="Consolas" w:eastAsia="Times New Roman" w:hAnsi="Consolas" w:cs="Times New Roman"/>
+          <w:color w:val="000000"/>
+          <w:szCs w:val="20"/>
+          <w:lang w:val="en-GB" w:eastAsia="fi-FI"/>
+        </w:rPr>
+        <w:t>(year)</w:t>
+      </w:r>
+    </w:p>
+    <w:p>
+      <w:pPr>
+        <w:shd w:val="clear" w:color="auto" w:fill="FFFFFE"/>
+        <w:spacing w:line="255" w:lineRule="atLeast"/>
+        <w:ind w:firstLine="0"/>
+        <w:jc w:val="left"/>
+        <w:rPr>
+          <w:rFonts w:ascii="Consolas" w:eastAsia="Times New Roman" w:hAnsi="Consolas" w:cs="Times New Roman"/>
+          <w:color w:val="000000"/>
+          <w:szCs w:val="20"/>
+          <w:lang w:val="en-GB" w:eastAsia="fi-FI"/>
+        </w:rPr>
+      </w:pPr>
+      <w:r>
+        <w:rPr>
+          <w:rFonts w:ascii="Consolas" w:eastAsia="Times New Roman" w:hAnsi="Consolas" w:cs="Times New Roman"/>
+          <w:color w:val="000000"/>
+          <w:szCs w:val="20"/>
+          <w:lang w:val="en-GB" w:eastAsia="fi-FI"/>
+        </w:rPr>
+        <w:t>        </w:t>
+      </w:r>
+      <w:proofErr w:type="spellStart"/>
+      <w:r>
+        <w:rPr>
+          <w:rFonts w:ascii="Consolas" w:eastAsia="Times New Roman" w:hAnsi="Consolas" w:cs="Times New Roman"/>
+          <w:color w:val="000000"/>
+          <w:szCs w:val="20"/>
+          <w:lang w:val="en-GB" w:eastAsia="fi-FI"/>
+        </w:rPr>
+        <w:t>raw_data</w:t>
+      </w:r>
+      <w:proofErr w:type="spellEnd"/>
+      <w:r>
+        <w:rPr>
+          <w:rFonts w:ascii="Consolas" w:eastAsia="Times New Roman" w:hAnsi="Consolas" w:cs="Times New Roman"/>
+          <w:color w:val="000000"/>
+          <w:szCs w:val="20"/>
+          <w:lang w:val="en-GB" w:eastAsia="fi-FI"/>
+        </w:rPr>
+        <w:t>[</w:t>
+      </w:r>
+      <w:r>
+        <w:rPr>
+          <w:rFonts w:ascii="Consolas" w:eastAsia="Times New Roman" w:hAnsi="Consolas" w:cs="Times New Roman"/>
+          <w:color w:val="A31515"/>
+          <w:szCs w:val="20"/>
+          <w:lang w:val="en-GB" w:eastAsia="fi-FI"/>
+        </w:rPr>
+        <w:t>'Odometer'</w:t>
+      </w:r>
+      <w:proofErr w:type="gramStart"/>
+      <w:r>
+        <w:rPr>
+          <w:rFonts w:ascii="Consolas" w:eastAsia="Times New Roman" w:hAnsi="Consolas" w:cs="Times New Roman"/>
+          <w:color w:val="000000"/>
+          <w:szCs w:val="20"/>
+          <w:lang w:val="en-GB" w:eastAsia="fi-FI"/>
+        </w:rPr>
+        <w:t>].append</w:t>
+      </w:r>
+      <w:proofErr w:type="gramEnd"/>
+      <w:r>
+        <w:rPr>
+          <w:rFonts w:ascii="Consolas" w:eastAsia="Times New Roman" w:hAnsi="Consolas" w:cs="Times New Roman"/>
+          <w:color w:val="000000"/>
+          <w:szCs w:val="20"/>
+          <w:lang w:val="en-GB" w:eastAsia="fi-FI"/>
+        </w:rPr>
+        <w:t>(</w:t>
+      </w:r>
+      <w:proofErr w:type="spellStart"/>
+      <w:r>
+        <w:rPr>
+          <w:rFonts w:ascii="Consolas" w:eastAsia="Times New Roman" w:hAnsi="Consolas" w:cs="Times New Roman"/>
+          <w:color w:val="000000"/>
+          <w:szCs w:val="20"/>
+          <w:lang w:val="en-GB" w:eastAsia="fi-FI"/>
+        </w:rPr>
+        <w:t>odo</w:t>
+      </w:r>
+      <w:proofErr w:type="spellEnd"/>
+      <w:r>
+        <w:rPr>
+          <w:rFonts w:ascii="Consolas" w:eastAsia="Times New Roman" w:hAnsi="Consolas" w:cs="Times New Roman"/>
+          <w:color w:val="000000"/>
+          <w:szCs w:val="20"/>
+          <w:lang w:val="en-GB" w:eastAsia="fi-FI"/>
+        </w:rPr>
+        <w:t>)</w:t>
+      </w:r>
+    </w:p>
+    <w:p>
+      <w:pPr>
+        <w:shd w:val="clear" w:color="auto" w:fill="FFFFFE"/>
+        <w:spacing w:line="255" w:lineRule="atLeast"/>
+        <w:ind w:firstLine="0"/>
+        <w:jc w:val="left"/>
+        <w:rPr>
+          <w:rFonts w:ascii="Consolas" w:eastAsia="Times New Roman" w:hAnsi="Consolas" w:cs="Times New Roman"/>
+          <w:color w:val="000000"/>
+          <w:szCs w:val="20"/>
+          <w:lang w:val="en-GB" w:eastAsia="fi-FI"/>
+        </w:rPr>
+      </w:pPr>
+      <w:r>
+        <w:rPr>
+          <w:rFonts w:ascii="Consolas" w:eastAsia="Times New Roman" w:hAnsi="Consolas" w:cs="Times New Roman"/>
+          <w:color w:val="000000"/>
+          <w:szCs w:val="20"/>
+          <w:lang w:val="en-GB" w:eastAsia="fi-FI"/>
+        </w:rPr>
+        <w:t>        </w:t>
+      </w:r>
+      <w:proofErr w:type="spellStart"/>
+      <w:r>
+        <w:rPr>
+          <w:rFonts w:ascii="Consolas" w:eastAsia="Times New Roman" w:hAnsi="Consolas" w:cs="Times New Roman"/>
+          <w:color w:val="000000"/>
+          <w:szCs w:val="20"/>
+          <w:lang w:val="en-GB" w:eastAsia="fi-FI"/>
+        </w:rPr>
+        <w:t>raw_</w:t>
+      </w:r>
+      <w:proofErr w:type="gramStart"/>
+      <w:r>
+        <w:rPr>
+          <w:rFonts w:ascii="Consolas" w:eastAsia="Times New Roman" w:hAnsi="Consolas" w:cs="Times New Roman"/>
+          <w:color w:val="000000"/>
+          <w:szCs w:val="20"/>
+          <w:lang w:val="en-GB" w:eastAsia="fi-FI"/>
+        </w:rPr>
+        <w:t>data</w:t>
+      </w:r>
+      <w:proofErr w:type="spellEnd"/>
+      <w:r>
+        <w:rPr>
+          <w:rFonts w:ascii="Consolas" w:eastAsia="Times New Roman" w:hAnsi="Consolas" w:cs="Times New Roman"/>
+          <w:color w:val="000000"/>
+          <w:szCs w:val="20"/>
+          <w:lang w:val="en-GB" w:eastAsia="fi-FI"/>
+        </w:rPr>
+        <w:t>[</w:t>
+      </w:r>
+      <w:proofErr w:type="gramEnd"/>
+      <w:r>
+        <w:rPr>
+          <w:rFonts w:ascii="Consolas" w:eastAsia="Times New Roman" w:hAnsi="Consolas" w:cs="Times New Roman"/>
+          <w:color w:val="A31515"/>
+          <w:szCs w:val="20"/>
+          <w:lang w:val="en-GB" w:eastAsia="fi-FI"/>
+        </w:rPr>
+        <w:t>'Sales price'</w:t>
+      </w:r>
+      <w:r>
+        <w:rPr>
+          <w:rFonts w:ascii="Consolas" w:eastAsia="Times New Roman" w:hAnsi="Consolas" w:cs="Times New Roman"/>
+          <w:color w:val="000000"/>
+          <w:szCs w:val="20"/>
+          <w:lang w:val="en-GB" w:eastAsia="fi-FI"/>
+        </w:rPr>
+        <w:t>].append(price)</w:t>
+      </w:r>
+    </w:p>
+    <w:p>
+      <w:pPr>
+        <w:shd w:val="clear" w:color="auto" w:fill="FFFFFE"/>
+        <w:spacing w:line="255" w:lineRule="atLeast"/>
+        <w:ind w:firstLine="0"/>
+        <w:jc w:val="left"/>
+        <w:rPr>
+          <w:rFonts w:ascii="Consolas" w:eastAsia="Times New Roman" w:hAnsi="Consolas" w:cs="Times New Roman"/>
+          <w:color w:val="000000"/>
+          <w:szCs w:val="20"/>
+          <w:lang w:val="en-GB" w:eastAsia="fi-FI"/>
+        </w:rPr>
+      </w:pPr>
+    </w:p>
+    <w:p>
+      <w:pPr>
+        <w:shd w:val="clear" w:color="auto" w:fill="FFFFFE"/>
+        <w:spacing w:line="255" w:lineRule="atLeast"/>
+        <w:ind w:firstLine="0"/>
+        <w:jc w:val="left"/>
+        <w:rPr>
+          <w:rFonts w:ascii="Consolas" w:eastAsia="Times New Roman" w:hAnsi="Consolas" w:cs="Times New Roman"/>
+          <w:color w:val="000000"/>
+          <w:szCs w:val="20"/>
+          <w:lang w:val="en-GB" w:eastAsia="fi-FI"/>
+        </w:rPr>
+      </w:pPr>
+      <w:r>
+        <w:rPr>
+          <w:rFonts w:ascii="Consolas" w:eastAsia="Times New Roman" w:hAnsi="Consolas" w:cs="Times New Roman"/>
+          <w:color w:val="000000"/>
+          <w:szCs w:val="20"/>
+          <w:lang w:val="en-GB" w:eastAsia="fi-FI"/>
+        </w:rPr>
+        <w:t>        </w:t>
+      </w:r>
+    </w:p>
+    <w:p>
+      <w:pPr>
+        <w:pStyle w:val="BodyText1"/>
+      </w:pPr>
+      <w:r>
+        <w:t>Tähänkin olisi voinut toteuttaa hienomman v</w:t>
+      </w:r>
+      <w:r>
+        <w:t xml:space="preserve">iritelmän, kuten koodiklinikan </w:t>
+      </w:r>
+      <w:proofErr w:type="spellStart"/>
+      <w:r>
+        <w:t>Scrapy</w:t>
+      </w:r>
+      <w:proofErr w:type="spellEnd"/>
+      <w:r>
+        <w:t xml:space="preserve">-esimerkissä tehtiin, mutta </w:t>
+      </w:r>
+      <w:r>
+        <w:t xml:space="preserve">nettiosoitteen muuttaminen jokaisessa </w:t>
+      </w:r>
+      <w:proofErr w:type="spellStart"/>
+      <w:r>
+        <w:t>loopissa</w:t>
+      </w:r>
+      <w:proofErr w:type="spellEnd"/>
+      <w:r>
+        <w:t xml:space="preserve"> osoittautui myös toimivaksi.</w:t>
+      </w:r>
+    </w:p>
+    <w:p>
+      <w:pPr>
+        <w:pStyle w:val="Heading2"/>
+      </w:pPr>
+      <w:r>
+        <w:t>Hyödyllisiä lähteitä</w:t>
+      </w:r>
+    </w:p>
+    <w:p>
+      <w:pPr>
+        <w:pStyle w:val="BodyText1"/>
+      </w:pPr>
+      <w:r>
+        <w:t>BS4 lähteitä</w:t>
+      </w:r>
+    </w:p>
+    <w:p>
+      <w:pPr>
+        <w:pStyle w:val="BodyText1"/>
+      </w:pPr>
+      <w:hyperlink r:id="rId14" w:history="1">
+        <w:r>
+          <w:rPr>
+            <w:rStyle w:val="Hyperlink"/>
+          </w:rPr>
+          <w:t>https://www.crummy.com/software/BeautifulSoup/bs4/doc/</w:t>
+        </w:r>
+      </w:hyperlink>
+    </w:p>
+    <w:p>
+      <w:pPr>
+        <w:pStyle w:val="BodyText1"/>
+      </w:pPr>
+      <w:hyperlink r:id="rId15" w:history="1">
+        <w:r>
+          <w:rPr>
+            <w:rStyle w:val="Hyperlink"/>
+          </w:rPr>
+          <w:t>https://beautiful-soup-4.readthedocs.io/en/latest/</w:t>
+        </w:r>
+      </w:hyperlink>
+    </w:p>
+    <w:p>
+      <w:pPr>
+        <w:pStyle w:val="BodyText1"/>
+      </w:pPr>
+      <w:hyperlink r:id="rId16" w:history="1">
+        <w:r>
+          <w:rPr>
+            <w:rStyle w:val="Hyperlink"/>
+          </w:rPr>
+          <w:t>https://realpython.com/beautiful-soup-web-scraper-python/</w:t>
+        </w:r>
+      </w:hyperlink>
+    </w:p>
+    <w:p>
+      <w:pPr>
+        <w:spacing w:after="200" w:line="276" w:lineRule="auto"/>
+        <w:ind w:firstLine="0"/>
+        <w:jc w:val="left"/>
+        <w:rPr>
+          <w:sz w:val="22"/>
+        </w:rPr>
+      </w:pPr>
+      <w:r>
+        <w:br w:type="page"/>
+      </w:r>
+    </w:p>
+    <w:p>
+      <w:pPr>
         <w:pStyle w:val="Heading1"/>
       </w:pPr>
+      <w:r>
+        <w:lastRenderedPageBreak/>
+        <w:t>Jalostaminen</w:t>
+      </w:r>
+    </w:p>
+    <w:p>
+      <w:pPr>
+        <w:pStyle w:val="BodyText1"/>
+      </w:pPr>
     </w:p>
     <w:sectPr>
-      <w:headerReference w:type="default" r:id="rId14"/>
+      <w:headerReference w:type="default" r:id="rId17"/>
       <w:pgSz w:w="11906" w:h="16838" w:code="9"/>
       <w:pgMar w:top="1418" w:right="1134" w:bottom="1418" w:left="2268" w:header="709" w:footer="709" w:gutter="0"/>
       <w:pgNumType w:start="1"/>
@@ -1581,7 +3212,7 @@
         <v:path o:extrusionok="f" gradientshapeok="t" o:connecttype="rect"/>
         <o:lock v:ext="edit" aspectratio="t"/>
       </v:shapetype>
-      <v:shape id="_x0000_i1207" type="#_x0000_t75" alt="\mathbb{R}" style="width:10.65pt;height:10.65pt;visibility:visible;mso-wrap-style:square" o:bullet="t">
+      <v:shape id="_x0000_i1218" type="#_x0000_t75" alt="\mathbb{R}" style="width:10.5pt;height:10.5pt;visibility:visible;mso-wrap-style:square" o:bullet="t">
         <v:imagedata r:id="rId1" o:title="mathbb{R}"/>
       </v:shape>
     </w:pict>

</xml_diff>